<commit_message>
Updated HTML with new ads.
</commit_message>
<xml_diff>
--- a/HTML/2014Feb_HTMLReporting/2014Feb_HTML_Reports_in_PowerShell.docx
+++ b/HTML/2014Feb_HTMLReporting/2014Feb_HTML_Reports_in_PowerShell.docx
@@ -19,8 +19,6 @@
           <w:cols w:space="720"/>
         </w:sectPr>
       </w:pPr>
-      <w:bookmarkStart w:id="0" w:name="_GoBack"/>
-      <w:bookmarkEnd w:id="0"/>
       <w:r>
         <w:rPr>
           <w:noProof/>
@@ -96,7 +94,14 @@
       </w:r>
       <w:r>
         <w:cr/>
-        <w:t>in PowerShell</w:t>
+      </w:r>
+      <w:proofErr w:type="gramStart"/>
+      <w:r>
+        <w:t>in</w:t>
+      </w:r>
+      <w:proofErr w:type="gramEnd"/>
+      <w:r>
+        <w:t xml:space="preserve"> PowerShell</w:t>
       </w:r>
     </w:p>
     <w:p/>
@@ -104,8 +109,13 @@
       <w:pPr>
         <w:jc w:val="center"/>
       </w:pPr>
-      <w:r>
-        <w:t>by Don Jones</w:t>
+      <w:proofErr w:type="gramStart"/>
+      <w:r>
+        <w:t>by</w:t>
+      </w:r>
+      <w:proofErr w:type="gramEnd"/>
+      <w:r>
+        <w:t xml:space="preserve"> Don Jones</w:t>
       </w:r>
     </w:p>
     <w:p>
@@ -264,7 +274,35 @@
         <w:rPr>
           <w:rFonts w:ascii="Arial" w:hAnsi="Arial"/>
         </w:rPr>
-        <w:t>This guide is released under the Creative Commons Attribution-NoDerivs 3.0 Unported License. The authors encourage you to redistribute this file as widely as possible, but ask that you do not modify the document. However, you are encouraged to submit changes to the authors directly (</w:t>
+        <w:t>This guide is released under the Creative Commons Attribution-</w:t>
+      </w:r>
+      <w:proofErr w:type="spellStart"/>
+      <w:r>
+        <w:rPr>
+          <w:rFonts w:ascii="Arial" w:hAnsi="Arial"/>
+        </w:rPr>
+        <w:t>NoDerivs</w:t>
+      </w:r>
+      <w:proofErr w:type="spellEnd"/>
+      <w:r>
+        <w:rPr>
+          <w:rFonts w:ascii="Arial" w:hAnsi="Arial"/>
+        </w:rPr>
+        <w:t xml:space="preserve"> 3.0 </w:t>
+      </w:r>
+      <w:proofErr w:type="spellStart"/>
+      <w:r>
+        <w:rPr>
+          <w:rFonts w:ascii="Arial" w:hAnsi="Arial"/>
+        </w:rPr>
+        <w:t>Unported</w:t>
+      </w:r>
+      <w:proofErr w:type="spellEnd"/>
+      <w:r>
+        <w:rPr>
+          <w:rFonts w:ascii="Arial" w:hAnsi="Arial"/>
+        </w:rPr>
+        <w:t xml:space="preserve"> License. The authors encourage you to redistribute this file as widely as possible, but ask that you do not modify the document. However, you are encouraged to submit changes to the authors directly (</w:t>
       </w:r>
       <w:hyperlink r:id="rId17" w:history="1">
         <w:r>
@@ -302,7 +340,49 @@
         <w:rPr>
           <w:rFonts w:ascii="Arial" w:hAnsi="Arial"/>
         </w:rPr>
-        <w:t>PowerShell.org ebooks are works-in-progress, and many are curated by members of the community. We encourage you to check back for new editions at least twice a year, by visiting PowerShell.org. You may also subscribe to our monthly e-mail TechLetter for notifications of updated ebook editions. Visit PowerShell.org for more information on the newsletter.</w:t>
+        <w:t xml:space="preserve">PowerShell.org </w:t>
+      </w:r>
+      <w:proofErr w:type="spellStart"/>
+      <w:r>
+        <w:rPr>
+          <w:rFonts w:ascii="Arial" w:hAnsi="Arial"/>
+        </w:rPr>
+        <w:t>ebooks</w:t>
+      </w:r>
+      <w:proofErr w:type="spellEnd"/>
+      <w:r>
+        <w:rPr>
+          <w:rFonts w:ascii="Arial" w:hAnsi="Arial"/>
+        </w:rPr>
+        <w:t xml:space="preserve"> are works-in-progress, and many are curated by members of the community. We encourage you to check back for new editions at least twice a year, by visiting PowerShell.org. You may also subscribe to our monthly e-mail </w:t>
+      </w:r>
+      <w:proofErr w:type="spellStart"/>
+      <w:r>
+        <w:rPr>
+          <w:rFonts w:ascii="Arial" w:hAnsi="Arial"/>
+        </w:rPr>
+        <w:t>TechLetter</w:t>
+      </w:r>
+      <w:proofErr w:type="spellEnd"/>
+      <w:r>
+        <w:rPr>
+          <w:rFonts w:ascii="Arial" w:hAnsi="Arial"/>
+        </w:rPr>
+        <w:t xml:space="preserve"> for notifications of updated </w:t>
+      </w:r>
+      <w:proofErr w:type="spellStart"/>
+      <w:r>
+        <w:rPr>
+          <w:rFonts w:ascii="Arial" w:hAnsi="Arial"/>
+        </w:rPr>
+        <w:t>ebook</w:t>
+      </w:r>
+      <w:proofErr w:type="spellEnd"/>
+      <w:r>
+        <w:rPr>
+          <w:rFonts w:ascii="Arial" w:hAnsi="Arial"/>
+        </w:rPr>
+        <w:t xml:space="preserve"> editions. Visit PowerShell.org for more information on the newsletter.</w:t>
       </w:r>
     </w:p>
     <w:p>
@@ -324,7 +404,35 @@
         <w:rPr>
           <w:rFonts w:ascii="Arial" w:hAnsi="Arial"/>
         </w:rPr>
-        <w:t>Feedback and corrections, as well as questions about this ebook’s content, can be posted in the PowerShell Q&amp;A forum on PowerShell.org. Moderators will make every attempt to either address your concern, or to engage the appropriate ebook author.</w:t>
+        <w:t xml:space="preserve">Feedback and corrections, as well as questions about this </w:t>
+      </w:r>
+      <w:proofErr w:type="spellStart"/>
+      <w:r>
+        <w:rPr>
+          <w:rFonts w:ascii="Arial" w:hAnsi="Arial"/>
+        </w:rPr>
+        <w:t>ebook’s</w:t>
+      </w:r>
+      <w:proofErr w:type="spellEnd"/>
+      <w:r>
+        <w:rPr>
+          <w:rFonts w:ascii="Arial" w:hAnsi="Arial"/>
+        </w:rPr>
+        <w:t xml:space="preserve"> content, can be posted in the PowerShell Q&amp;A forum on PowerShell.org. Moderators will make every attempt to either address your concern, or to engage the appropriate </w:t>
+      </w:r>
+      <w:proofErr w:type="spellStart"/>
+      <w:r>
+        <w:rPr>
+          <w:rFonts w:ascii="Arial" w:hAnsi="Arial"/>
+        </w:rPr>
+        <w:t>ebook</w:t>
+      </w:r>
+      <w:proofErr w:type="spellEnd"/>
+      <w:r>
+        <w:rPr>
+          <w:rFonts w:ascii="Arial" w:hAnsi="Arial"/>
+        </w:rPr>
+        <w:t xml:space="preserve"> author.</w:t>
       </w:r>
     </w:p>
     <w:p>
@@ -544,8 +652,8 @@
       <w:r>
         <w:br w:type="page"/>
       </w:r>
-      <w:bookmarkStart w:id="1" w:name="_TOC2593"/>
-      <w:bookmarkEnd w:id="1"/>
+      <w:bookmarkStart w:id="0" w:name="_TOC2593"/>
+      <w:bookmarkEnd w:id="0"/>
       <w:r>
         <w:lastRenderedPageBreak/>
         <w:t>HTML Report Basics</w:t>
@@ -1333,7 +1441,15 @@
     <w:p>
       <w:r>
         <w:cr/>
-        <w:t xml:space="preserve">“Aaarrrggh,” says my colon </w:t>
+        <w:t>“</w:t>
+      </w:r>
+      <w:proofErr w:type="spellStart"/>
+      <w:r>
+        <w:t>Aaarrrggh</w:t>
+      </w:r>
+      <w:proofErr w:type="spellEnd"/>
+      <w:r>
+        <w:t xml:space="preserve">,” says my colon </w:t>
       </w:r>
       <w:r>
         <w:t>every time</w:t>
@@ -1411,8 +1527,13 @@
       </w:r>
     </w:p>
     <w:p>
-      <w:r>
-        <w:t>An list of all processes running on the machine.</w:t>
+      <w:proofErr w:type="gramStart"/>
+      <w:r>
+        <w:t>An</w:t>
+      </w:r>
+      <w:proofErr w:type="gramEnd"/>
+      <w:r>
+        <w:t xml:space="preserve"> list of all processes running on the machine.</w:t>
       </w:r>
     </w:p>
     <w:p>
@@ -1438,8 +1559,8 @@
           <w:rFonts w:hint="eastAsia"/>
         </w:rPr>
       </w:pPr>
-      <w:bookmarkStart w:id="2" w:name="_TOC7196"/>
-      <w:bookmarkEnd w:id="2"/>
+      <w:bookmarkStart w:id="1" w:name="_TOC7196"/>
+      <w:bookmarkEnd w:id="1"/>
       <w:r>
         <w:lastRenderedPageBreak/>
         <w:t>Gathering the Information</w:t>
@@ -2363,7 +2484,23 @@
     <w:p>
       <w:r>
         <w:cr/>
-        <w:t xml:space="preserve">This is a straightforward function, and the main reason I bothered to even make it a function - as opposed to just using Get-WmiObject directly - is that I want different property names, like “OSVersion” instead of just “Version.” That said, I tend to follow this exact same programming pattern for all info-retrieval functions, just to keep them consistent.  </w:t>
+        <w:t>This is a straightforward function, and the main reason I bothered to even make it a function - as opposed to just using Get-</w:t>
+      </w:r>
+      <w:proofErr w:type="spellStart"/>
+      <w:r>
+        <w:t>WmiObject</w:t>
+      </w:r>
+      <w:proofErr w:type="spellEnd"/>
+      <w:r>
+        <w:t xml:space="preserve"> directly - is that I want different property names, like “</w:t>
+      </w:r>
+      <w:proofErr w:type="spellStart"/>
+      <w:r>
+        <w:t>OSVersion</w:t>
+      </w:r>
+      <w:proofErr w:type="spellEnd"/>
+      <w:r>
+        <w:t xml:space="preserve">” instead of just “Version.” That said, I tend to follow this exact same programming pattern for all info-retrieval functions, just to keep them consistent.  </w:t>
       </w:r>
     </w:p>
     <w:p>
@@ -4581,7 +4718,15 @@
       </w:r>
       <w:r>
         <w:lastRenderedPageBreak/>
-        <w:t>them using a ForEach construct. Again, I’m primarily just renaming properties. I absolutely could have done that with a Select-Object command, but I like to keep the overall function structure similar to my other functions. Just a personal preference that helps me include fewer bugs, since I’m used to doing things this way.</w:t>
+        <w:t xml:space="preserve">them using a </w:t>
+      </w:r>
+      <w:proofErr w:type="spellStart"/>
+      <w:r>
+        <w:t>ForEach</w:t>
+      </w:r>
+      <w:proofErr w:type="spellEnd"/>
+      <w:r>
+        <w:t xml:space="preserve"> construct. Again, I’m primarily just renaming properties. I absolutely could have done that with a Select-Object command, but I like to keep the overall function structure similar to my other functions. Just a personal preference that helps me include fewer bugs, since I’m used to doing things this way.</w:t>
       </w:r>
     </w:p>
     <w:p>
@@ -6854,7 +6999,21 @@
         <w:rPr>
           <w:rFonts w:ascii="Times New Roman Italic" w:hAnsi="Times New Roman Italic"/>
         </w:rPr>
-        <w:t>Learn PowerShell Toolmaking in a Month of Lunches</w:t>
+        <w:t xml:space="preserve">Learn PowerShell </w:t>
+      </w:r>
+      <w:proofErr w:type="spellStart"/>
+      <w:r>
+        <w:rPr>
+          <w:rFonts w:ascii="Times New Roman Italic" w:hAnsi="Times New Roman Italic"/>
+        </w:rPr>
+        <w:t>Toolmaking</w:t>
+      </w:r>
+      <w:proofErr w:type="spellEnd"/>
+      <w:r>
+        <w:rPr>
+          <w:rFonts w:ascii="Times New Roman Italic" w:hAnsi="Times New Roman Italic"/>
+        </w:rPr>
+        <w:t xml:space="preserve"> in a Month of Lunches</w:t>
       </w:r>
       <w:r>
         <w:t xml:space="preserve"> or </w:t>
@@ -6932,8 +7091,8 @@
       <w:r>
         <w:br w:type="page"/>
       </w:r>
-      <w:bookmarkStart w:id="3" w:name="_TOC12522"/>
-      <w:bookmarkEnd w:id="3"/>
+      <w:bookmarkStart w:id="2" w:name="_TOC12522"/>
+      <w:bookmarkEnd w:id="2"/>
       <w:r>
         <w:lastRenderedPageBreak/>
         <w:t>Building the HTML</w:t>
@@ -6941,7 +7100,39 @@
     </w:p>
     <w:p>
       <w:r>
-        <w:t>I’m going to abandon the native ConvertTo-HTML cmdlet that I’ve discussed so far, Instead, I’m going to ask you to use the EnhancedHTML2 module that comes with this ebook. Note that, as of October 2013, this is a new version of the module - it’s simpler than the EnhancedHTML module I introduced with the original edition of this book.</w:t>
+        <w:t xml:space="preserve">I’m going to abandon the native </w:t>
+      </w:r>
+      <w:proofErr w:type="spellStart"/>
+      <w:r>
+        <w:t>ConvertTo</w:t>
+      </w:r>
+      <w:proofErr w:type="spellEnd"/>
+      <w:r>
+        <w:t xml:space="preserve">-HTML </w:t>
+      </w:r>
+      <w:proofErr w:type="spellStart"/>
+      <w:r>
+        <w:t>cmdlet</w:t>
+      </w:r>
+      <w:proofErr w:type="spellEnd"/>
+      <w:r>
+        <w:t xml:space="preserve"> that I’ve discussed so far, Instead, I’m going to ask you to use the EnhancedHTML2 module that comes with this </w:t>
+      </w:r>
+      <w:proofErr w:type="spellStart"/>
+      <w:r>
+        <w:t>ebook</w:t>
+      </w:r>
+      <w:proofErr w:type="spellEnd"/>
+      <w:r>
+        <w:t xml:space="preserve">. Note that, as of October 2013, this is a new version of the module - it’s simpler than the </w:t>
+      </w:r>
+      <w:proofErr w:type="spellStart"/>
+      <w:r>
+        <w:t>EnhancedHTML</w:t>
+      </w:r>
+      <w:proofErr w:type="spellEnd"/>
+      <w:r>
+        <w:t xml:space="preserve"> module I introduced with the original edition of this book.</w:t>
       </w:r>
     </w:p>
     <w:p>
@@ -7765,7 +7956,15 @@
     <w:p/>
     <w:p>
       <w:r>
-        <w:t>The above section tells us that this is an “advanced script,” meaning it uses PowerShell’s cmdlet binding. You can specify one or more computer names to report from, and you must specify a folder path (not a filename) in which to store the final reports.</w:t>
+        <w:t xml:space="preserve">The above section tells us that this is an “advanced script,” meaning it uses PowerShell’s </w:t>
+      </w:r>
+      <w:proofErr w:type="spellStart"/>
+      <w:r>
+        <w:t>cmdlet</w:t>
+      </w:r>
+      <w:proofErr w:type="spellEnd"/>
+      <w:r>
+        <w:t xml:space="preserve"> binding. You can specify one or more computer names to report from, and you must specify a folder path (not a filename) in which to store the final reports.</w:t>
       </w:r>
     </w:p>
     <w:p>
@@ -7889,7 +8088,15 @@
     <w:p/>
     <w:p>
       <w:r>
-        <w:t>The BEGIN block can technically be removed. I use this demo to test the module, so it’s important that it unload any old version from memory and then re-load the revised version. In production you don’t need to do the removal. In fact, PowerShell v3 and later won’t require the import, either, if the module is properly located in \Documents\WindowsPowerShell\Modules\EnhancedHTML2.</w:t>
+        <w:t>The BEGIN block can technically be removed. I use this demo to test the module, so it’s important that it unload any old version from memory and then re-load the revised version. In production you don’t need to do the removal. In fact, PowerShell v3 and later won’t require the import, either, if the module is properly located in \Documents\</w:t>
+      </w:r>
+      <w:proofErr w:type="spellStart"/>
+      <w:r>
+        <w:t>WindowsPowerShell</w:t>
+      </w:r>
+      <w:proofErr w:type="spellEnd"/>
+      <w:r>
+        <w:t>\Modules\EnhancedHTML2.</w:t>
       </w:r>
     </w:p>
     <w:p>
@@ -8956,7 +9163,15 @@
         <w:t xml:space="preserve">class styles, </w:t>
       </w:r>
       <w:r>
-        <w:t>and I made them up out of thin air. These are sort of reusable style templates that can be applied to any element within the page. The “.paginate” ones are actually used by the JavaScript I use to create dynamic tables; I didn’t like the way its Prev/Next buttons looked out of the box, so I modified my CSS to apply different styles.</w:t>
+        <w:t xml:space="preserve">and I made them up out of thin air. These are sort of reusable style templates that can be applied to any element within the page. The “.paginate” ones are actually used by the JavaScript I use to create dynamic tables; I didn’t like the way its </w:t>
+      </w:r>
+      <w:proofErr w:type="spellStart"/>
+      <w:r>
+        <w:t>Prev</w:t>
+      </w:r>
+      <w:proofErr w:type="spellEnd"/>
+      <w:r>
+        <w:t>/Next buttons looked out of the box, so I modified my CSS to apply different styles.</w:t>
       </w:r>
       <w:r>
         <w:cr/>
@@ -14535,7 +14750,23 @@
     </w:p>
     <w:p>
       <w:r>
-        <w:t xml:space="preserve">The preceding six functions do nothing but retrieve data from a single computer (notice that their -ComputerName parameter is defined as [string], accepting one value, rather than [string[]] which would accept multiples). If you can’t figure out how these work... you probably need to step back a bit! </w:t>
+        <w:t>The preceding six functions do nothing but retrieve data from a single computer (notice that their -</w:t>
+      </w:r>
+      <w:proofErr w:type="spellStart"/>
+      <w:r>
+        <w:t>ComputerName</w:t>
+      </w:r>
+      <w:proofErr w:type="spellEnd"/>
+      <w:r>
+        <w:t xml:space="preserve"> parameter is defined as [string], accepting one value, rather than [</w:t>
+      </w:r>
+      <w:proofErr w:type="gramStart"/>
+      <w:r>
+        <w:t>string[</w:t>
+      </w:r>
+      <w:proofErr w:type="gramEnd"/>
+      <w:r>
+        <w:t xml:space="preserve">]] which would accept multiples). If you can’t figure out how these work... you probably need to step back a bit! </w:t>
       </w:r>
     </w:p>
     <w:p>
@@ -14546,7 +14777,23 @@
         <w:t>back tick</w:t>
       </w:r>
       <w:r>
-        <w:t xml:space="preserve"> character (like after -ComputerName $ComputerName). That escapes the carriage return right after it, turning it into a kind of line-continuation character. I point it out because it’s easy to miss, being such a tiny character.</w:t>
+        <w:t xml:space="preserve"> character (like after -</w:t>
+      </w:r>
+      <w:proofErr w:type="spellStart"/>
+      <w:r>
+        <w:t>ComputerName</w:t>
+      </w:r>
+      <w:proofErr w:type="spellEnd"/>
+      <w:r>
+        <w:t xml:space="preserve"> $</w:t>
+      </w:r>
+      <w:proofErr w:type="spellStart"/>
+      <w:r>
+        <w:t>ComputerName</w:t>
+      </w:r>
+      <w:proofErr w:type="spellEnd"/>
+      <w:r>
+        <w:t>). That escapes the carriage return right after it, turning it into a kind of line-continuation character. I point it out because it’s easy to miss, being such a tiny character.</w:t>
       </w:r>
     </w:p>
     <w:p>
@@ -15135,11 +15382,32 @@
     </w:p>
     <w:p>
       <w:r>
-        <w:t xml:space="preserve">The above kicks off the main body of my demo script. It’s taking whatever computer names were passed to the script’s </w:t>
+        <w:t xml:space="preserve">The above kicks off the main body of my demo script. It’s taking whatever computer names were passed to the </w:t>
+      </w:r>
+      <w:proofErr w:type="gramStart"/>
+      <w:r>
+        <w:t xml:space="preserve">script’s </w:t>
       </w:r>
       <w:r>
         <w:cr/>
-        <w:t>-ComputerName parameter, and going through them one at a time. It’s making a call to Get-WmiObject as a test - if this fails, I don’t want to do anything with the current computer name at all. The remainder of the script only runs if that WMI call succeeds.</w:t>
+        <w:t>-</w:t>
+      </w:r>
+      <w:proofErr w:type="spellStart"/>
+      <w:proofErr w:type="gramEnd"/>
+      <w:r>
+        <w:t>ComputerName</w:t>
+      </w:r>
+      <w:proofErr w:type="spellEnd"/>
+      <w:r>
+        <w:t xml:space="preserve"> parameter, and going through them one at a time. It’s making a call to Get-</w:t>
+      </w:r>
+      <w:proofErr w:type="spellStart"/>
+      <w:r>
+        <w:t>WmiObject</w:t>
+      </w:r>
+      <w:proofErr w:type="spellEnd"/>
+      <w:r>
+        <w:t xml:space="preserve"> as a test - if this fails, I don’t want to do anything with the current computer name at all. The remainder of the script only runs if that WMI call succeeds.</w:t>
       </w:r>
     </w:p>
     <w:p>
@@ -15673,23 +15941,23 @@
     </w:p>
     <w:p>
       <w:pPr>
+        <w:jc w:val="center"/>
         <w:rPr>
           <w:color w:val="FF4500"/>
           <w:sz w:val="18"/>
         </w:rPr>
       </w:pPr>
-      <w:r>
-        <w:rPr>
-          <w:noProof/>
-          <w:color w:val="FF4500"/>
-          <w:sz w:val="18"/>
+      <w:bookmarkStart w:id="3" w:name="_GoBack"/>
+      <w:r>
+        <w:rPr>
+          <w:noProof/>
         </w:rPr>
         <w:lastRenderedPageBreak/>
         <w:drawing>
-          <wp:inline distT="0" distB="0" distL="0" distR="0">
-            <wp:extent cx="5946140" cy="8215630"/>
-            <wp:effectExtent l="0" t="0" r="0" b="0"/>
-            <wp:docPr id="5" name="Picture 5"/>
+          <wp:inline distT="0" distB="0" distL="0" distR="0" wp14:anchorId="6EEF9725" wp14:editId="55003200">
+            <wp:extent cx="5962650" cy="8300524"/>
+            <wp:effectExtent l="0" t="0" r="0" b="5715"/>
+            <wp:docPr id="7" name="Picture 7"/>
             <wp:cNvGraphicFramePr>
               <a:graphicFrameLocks xmlns:a="http://schemas.openxmlformats.org/drawingml/2006/main" noChangeAspect="1"/>
             </wp:cNvGraphicFramePr>
@@ -15697,36 +15965,23 @@
               <a:graphicData uri="http://schemas.openxmlformats.org/drawingml/2006/picture">
                 <pic:pic xmlns:pic="http://schemas.openxmlformats.org/drawingml/2006/picture">
                   <pic:nvPicPr>
-                    <pic:cNvPr id="0" name="Picture 5"/>
-                    <pic:cNvPicPr>
-                      <a:picLocks noChangeAspect="1" noChangeArrowheads="1"/>
-                    </pic:cNvPicPr>
+                    <pic:cNvPr id="1" name=""/>
+                    <pic:cNvPicPr/>
                   </pic:nvPicPr>
                   <pic:blipFill>
-                    <a:blip r:embed="rId22">
-                      <a:extLst>
-                        <a:ext uri="{28A0092B-C50C-407E-A947-70E740481C1C}">
-                          <a14:useLocalDpi xmlns:a14="http://schemas.microsoft.com/office/drawing/2010/main" val="0"/>
-                        </a:ext>
-                      </a:extLst>
-                    </a:blip>
-                    <a:srcRect/>
+                    <a:blip r:embed="rId22"/>
                     <a:stretch>
                       <a:fillRect/>
                     </a:stretch>
                   </pic:blipFill>
-                  <pic:spPr bwMode="auto">
+                  <pic:spPr>
                     <a:xfrm>
                       <a:off x="0" y="0"/>
-                      <a:ext cx="5946140" cy="8215630"/>
+                      <a:ext cx="5971875" cy="8313366"/>
                     </a:xfrm>
                     <a:prstGeom prst="rect">
                       <a:avLst/>
                     </a:prstGeom>
-                    <a:noFill/>
-                    <a:ln>
-                      <a:noFill/>
-                    </a:ln>
                   </pic:spPr>
                 </pic:pic>
               </a:graphicData>
@@ -15734,11 +15989,20 @@
           </wp:inline>
         </w:drawing>
       </w:r>
+      <w:bookmarkEnd w:id="3"/>
     </w:p>
     <w:p>
       <w:r>
         <w:lastRenderedPageBreak/>
-        <w:t>Here’s my first use of the EnhancedHTML2 module: The ConvertTo-EnhancedHTMLFragment. Notice what I’m doing:</w:t>
+        <w:t xml:space="preserve">Here’s my first use of the EnhancedHTML2 module: The </w:t>
+      </w:r>
+      <w:proofErr w:type="spellStart"/>
+      <w:r>
+        <w:t>ConvertTo-EnhancedHTMLFragment</w:t>
+      </w:r>
+      <w:proofErr w:type="spellEnd"/>
+      <w:r>
+        <w:t>. Notice what I’m doing:</w:t>
       </w:r>
     </w:p>
     <w:p>
@@ -15753,7 +16017,15 @@
         </w:rPr>
       </w:pPr>
       <w:r>
-        <w:t xml:space="preserve">I’m using a hashtable to define the command parameters, including both </w:t>
+        <w:t xml:space="preserve">I’m using a </w:t>
+      </w:r>
+      <w:proofErr w:type="spellStart"/>
+      <w:r>
+        <w:t>hashtable</w:t>
+      </w:r>
+      <w:proofErr w:type="spellEnd"/>
+      <w:r>
+        <w:t xml:space="preserve"> to define the command parameters, including both </w:t>
       </w:r>
       <w:r>
         <w:rPr>
@@ -15768,7 +16040,21 @@
         <w:rPr>
           <w:rFonts w:ascii="Times New Roman Bold" w:hAnsi="Times New Roman Bold"/>
         </w:rPr>
-        <w:t>-PreContent '&lt;h2&gt;OS&lt;/h2&gt;'</w:t>
+        <w:t>-</w:t>
+      </w:r>
+      <w:proofErr w:type="spellStart"/>
+      <w:r>
+        <w:rPr>
+          <w:rFonts w:ascii="Times New Roman Bold" w:hAnsi="Times New Roman Bold"/>
+        </w:rPr>
+        <w:t>PreContent</w:t>
+      </w:r>
+      <w:proofErr w:type="spellEnd"/>
+      <w:r>
+        <w:rPr>
+          <w:rFonts w:ascii="Times New Roman Bold" w:hAnsi="Times New Roman Bold"/>
+        </w:rPr>
+        <w:t xml:space="preserve"> '&lt;h2&gt;OS&lt;/h2&gt;'</w:t>
       </w:r>
       <w:r>
         <w:t xml:space="preserve"> as parameters and their values. This specifies a list-style output (vs. a table), preceded by the heading “OS” in the H2 style. Glance back at the CSS, and you’ll see I’ve applied a top border to all &lt;H2&gt; element, which will help visually separate my report sections.</w:t>
@@ -15786,7 +16072,15 @@
         </w:rPr>
       </w:pPr>
       <w:r>
-        <w:t>I’m running my Get-InfoOS command, passing in the current computer name. The output is being piped to...</w:t>
+        <w:t>I’m running my Get-</w:t>
+      </w:r>
+      <w:proofErr w:type="spellStart"/>
+      <w:r>
+        <w:t>InfoOS</w:t>
+      </w:r>
+      <w:proofErr w:type="spellEnd"/>
+      <w:r>
+        <w:t xml:space="preserve"> command, passing in the current computer name. The output is being piped to...</w:t>
       </w:r>
     </w:p>
     <w:p>
@@ -15800,8 +16094,29 @@
           <w:position w:val="-2"/>
         </w:rPr>
       </w:pPr>
-      <w:r>
-        <w:t>ConvertTo-EnhancedHTMLFragment, which is being given my hashtable of parameters. The result will be a big string of HTML, which will be stored in $html_os.</w:t>
+      <w:proofErr w:type="spellStart"/>
+      <w:r>
+        <w:t>ConvertTo-EnhancedHTMLFragment</w:t>
+      </w:r>
+      <w:proofErr w:type="spellEnd"/>
+      <w:r>
+        <w:t xml:space="preserve">, which is being given my </w:t>
+      </w:r>
+      <w:proofErr w:type="spellStart"/>
+      <w:r>
+        <w:t>hashtable</w:t>
+      </w:r>
+      <w:proofErr w:type="spellEnd"/>
+      <w:r>
+        <w:t xml:space="preserve"> of parameters. The result will be a big string of HTML, which will be stored in $</w:t>
+      </w:r>
+      <w:proofErr w:type="spellStart"/>
+      <w:r>
+        <w:t>html_os</w:t>
+      </w:r>
+      <w:proofErr w:type="spellEnd"/>
+      <w:r>
+        <w:t>.</w:t>
       </w:r>
     </w:p>
     <w:p>
@@ -17215,7 +17530,15 @@
     </w:p>
     <w:p>
       <w:r>
-        <w:t>OK, that’s a more complex example. Let’s look at the parameters I’m feeding to ConvertTo-EnhancedHTMLFragment:</w:t>
+        <w:t xml:space="preserve">OK, that’s a more complex example. Let’s look at the parameters I’m feeding to </w:t>
+      </w:r>
+      <w:proofErr w:type="spellStart"/>
+      <w:r>
+        <w:t>ConvertTo-EnhancedHTMLFragment</w:t>
+      </w:r>
+      <w:proofErr w:type="spellEnd"/>
+      <w:r>
+        <w:t>:</w:t>
       </w:r>
     </w:p>
     <w:p>
@@ -17245,7 +17568,15 @@
         </w:rPr>
       </w:pPr>
       <w:r>
-        <w:t>For my section header, I’ve added a diamond symbol using the HTML &amp;diams; entity. I think it looks pretty. That’s all.</w:t>
+        <w:t>For my section header, I’ve added a diamond symbol using the HTML &amp;</w:t>
+      </w:r>
+      <w:proofErr w:type="spellStart"/>
+      <w:r>
+        <w:t>diams</w:t>
+      </w:r>
+      <w:proofErr w:type="spellEnd"/>
+      <w:r>
+        <w:t>; entity. I think it looks pretty. That’s all.</w:t>
       </w:r>
     </w:p>
     <w:p>
@@ -17260,7 +17591,23 @@
         </w:rPr>
       </w:pPr>
       <w:r>
-        <w:t>Since this will be a table, I get to specify -EvenRowCssClass and -OddRowCssClass. I’m giving them the values “even” and “odd,” which are the two classes (.even and .odd) I defined in my CSS. See, this is creating the link between those table rows and my CSS. Any table row “tagged” with the “odd” class will inherit the formatting of “.odd” from my CSS. You don’t include the period when specifying the class names with these parameters; only the CSS puts a period in front of the class name.</w:t>
+        <w:t>Since this will be a table, I get to specify -</w:t>
+      </w:r>
+      <w:proofErr w:type="spellStart"/>
+      <w:r>
+        <w:t>EvenRowCssClass</w:t>
+      </w:r>
+      <w:proofErr w:type="spellEnd"/>
+      <w:r>
+        <w:t xml:space="preserve"> and -</w:t>
+      </w:r>
+      <w:proofErr w:type="spellStart"/>
+      <w:r>
+        <w:t>OddRowCssClass</w:t>
+      </w:r>
+      <w:proofErr w:type="spellEnd"/>
+      <w:r>
+        <w:t>. I’m giving them the values “even” and “odd,” which are the two classes (.even and .odd) I defined in my CSS. See, this is creating the link between those table rows and my CSS. Any table row “tagged” with the “odd” class will inherit the formatting of “.odd” from my CSS. You don’t include the period when specifying the class names with these parameters; only the CSS puts a period in front of the class name.</w:t>
       </w:r>
     </w:p>
     <w:p>
@@ -17275,7 +17622,15 @@
         </w:rPr>
       </w:pPr>
       <w:r>
-        <w:t>-MakeTableDynamic is being set to $True, which will apply the JavaScript necessary to turn this into a sortable, paginated table. This will require the final HTML to link to the necessary JavaScript file, which I’ll cover when we get there.</w:t>
+        <w:t>-</w:t>
+      </w:r>
+      <w:proofErr w:type="spellStart"/>
+      <w:r>
+        <w:t>MakeTableDynamic</w:t>
+      </w:r>
+      <w:proofErr w:type="spellEnd"/>
+      <w:r>
+        <w:t xml:space="preserve"> is being set to $True, which will apply the JavaScript necessary to turn this into a sortable, paginated table. This will require the final HTML to link to the necessary JavaScript file, which I’ll cover when we get there.</w:t>
       </w:r>
     </w:p>
     <w:p>
@@ -17290,7 +17645,15 @@
         </w:rPr>
       </w:pPr>
       <w:r>
-        <w:t>-TableCssClass is optional, but I’m using it to assign the class “grid.” Again, if you peek back at the CSS, you’ll see that I defined a style for “.grid,” so this table will inherit those style instructions.</w:t>
+        <w:t>-</w:t>
+      </w:r>
+      <w:proofErr w:type="spellStart"/>
+      <w:r>
+        <w:t>TableCssClass</w:t>
+      </w:r>
+      <w:proofErr w:type="spellEnd"/>
+      <w:r>
+        <w:t xml:space="preserve"> is optional, but I’m using it to assign the class “grid.” Again, if you peek back at the CSS, you’ll see that I defined a style for “.grid,” so this table will inherit those style instructions.</w:t>
       </w:r>
     </w:p>
     <w:p>
@@ -17318,7 +17681,31 @@
       </w:r>
       <w:r>
         <w:lastRenderedPageBreak/>
-        <w:t>Get-InfoDisk. The next three are special: they’re hashtables, creating custom columns just like Format-Table would do. Within the hashtable, you can use the following keys:</w:t>
+        <w:t>Get-</w:t>
+      </w:r>
+      <w:proofErr w:type="spellStart"/>
+      <w:r>
+        <w:t>InfoDisk</w:t>
+      </w:r>
+      <w:proofErr w:type="spellEnd"/>
+      <w:r>
+        <w:t xml:space="preserve">. The next three are special: they’re </w:t>
+      </w:r>
+      <w:proofErr w:type="spellStart"/>
+      <w:r>
+        <w:t>hashtables</w:t>
+      </w:r>
+      <w:proofErr w:type="spellEnd"/>
+      <w:r>
+        <w:t xml:space="preserve">, creating custom columns just like Format-Table would do. Within the </w:t>
+      </w:r>
+      <w:proofErr w:type="spellStart"/>
+      <w:r>
+        <w:t>hashtable</w:t>
+      </w:r>
+      <w:proofErr w:type="spellEnd"/>
+      <w:r>
+        <w:t>, you can use the following keys:</w:t>
       </w:r>
     </w:p>
     <w:p>
@@ -17335,8 +17722,13 @@
           <w:position w:val="-2"/>
         </w:rPr>
       </w:pPr>
-      <w:r>
-        <w:t>n (or name, or l, or label) specifies the column header - I’m using “Size(GB),” “Free(GB)”, and “Free(%)” as column headers.</w:t>
+      <w:proofErr w:type="gramStart"/>
+      <w:r>
+        <w:t>n</w:t>
+      </w:r>
+      <w:proofErr w:type="gramEnd"/>
+      <w:r>
+        <w:t xml:space="preserve"> (or name, or l, or label) specifies the column header - I’m using “Size(GB),” “Free(GB)”, and “Free(%)” as column headers.</w:t>
       </w:r>
     </w:p>
     <w:p>
@@ -17353,8 +17745,29 @@
           <w:position w:val="-2"/>
         </w:rPr>
       </w:pPr>
-      <w:r>
-        <w:t xml:space="preserve">e (or expression) is a script block, which defines what the table cell will contain. Within it, you can use $_ to refer to the piped-in object. In this example, the piped-in object comes from Get-InfoDisk, so I’m referring to the object’s Size, Free, and FreePct properties. </w:t>
+      <w:proofErr w:type="gramStart"/>
+      <w:r>
+        <w:t>e</w:t>
+      </w:r>
+      <w:proofErr w:type="gramEnd"/>
+      <w:r>
+        <w:t xml:space="preserve"> (or expression) is a script block, which defines what the table cell will contain. Within it, you can use $_ to refer to the piped-in object. In this example, the piped-in object comes from Get-</w:t>
+      </w:r>
+      <w:proofErr w:type="spellStart"/>
+      <w:r>
+        <w:t>InfoDisk</w:t>
+      </w:r>
+      <w:proofErr w:type="spellEnd"/>
+      <w:r>
+        <w:t xml:space="preserve">, so I’m referring to the object’s Size, Free, and </w:t>
+      </w:r>
+      <w:proofErr w:type="spellStart"/>
+      <w:r>
+        <w:t>FreePct</w:t>
+      </w:r>
+      <w:proofErr w:type="spellEnd"/>
+      <w:r>
+        <w:t xml:space="preserve"> properties. </w:t>
       </w:r>
     </w:p>
     <w:p>
@@ -17371,8 +17784,55 @@
           <w:position w:val="-2"/>
         </w:rPr>
       </w:pPr>
-      <w:r>
-        <w:t>css (or cssClass) is also a script block. While the rest of the keys work the same as they do with Select-Object or Format-Table, css (or cssClass) is unique to ConvertTo-EnhancedHTMLFragment. It accepts a script block, which is expected to produce either a string, or nothing at all. In this case, I’m checking to see if the piped-in object’s FreePct property is less than 80 or not. If it is, I output the string “red.” That string will be added as a CSS class of the table cell. Remember, back in my CSS I defined the class “.red” and this is where I’m attaching that class to table cells.</w:t>
+      <w:proofErr w:type="spellStart"/>
+      <w:proofErr w:type="gramStart"/>
+      <w:r>
+        <w:t>css</w:t>
+      </w:r>
+      <w:proofErr w:type="spellEnd"/>
+      <w:proofErr w:type="gramEnd"/>
+      <w:r>
+        <w:t xml:space="preserve"> (or </w:t>
+      </w:r>
+      <w:proofErr w:type="spellStart"/>
+      <w:r>
+        <w:t>cssClass</w:t>
+      </w:r>
+      <w:proofErr w:type="spellEnd"/>
+      <w:r>
+        <w:t xml:space="preserve">) is also a script block. While the rest of the keys work the same as they do with Select-Object or Format-Table, </w:t>
+      </w:r>
+      <w:proofErr w:type="spellStart"/>
+      <w:r>
+        <w:t>css</w:t>
+      </w:r>
+      <w:proofErr w:type="spellEnd"/>
+      <w:r>
+        <w:t xml:space="preserve"> (or </w:t>
+      </w:r>
+      <w:proofErr w:type="spellStart"/>
+      <w:r>
+        <w:t>cssClass</w:t>
+      </w:r>
+      <w:proofErr w:type="spellEnd"/>
+      <w:r>
+        <w:t xml:space="preserve">) is unique to </w:t>
+      </w:r>
+      <w:proofErr w:type="spellStart"/>
+      <w:r>
+        <w:t>ConvertTo-EnhancedHTMLFragment</w:t>
+      </w:r>
+      <w:proofErr w:type="spellEnd"/>
+      <w:r>
+        <w:t xml:space="preserve">. It accepts a script block, which is expected to produce either a string, or nothing at all. In this case, I’m checking to see if the piped-in object’s </w:t>
+      </w:r>
+      <w:proofErr w:type="spellStart"/>
+      <w:r>
+        <w:t>FreePct</w:t>
+      </w:r>
+      <w:proofErr w:type="spellEnd"/>
+      <w:r>
+        <w:t xml:space="preserve"> property is less than 80 or not. If it is, I output the string “red.” That string will be added as a CSS class of the table cell. Remember, back in my CSS I defined the class “.red” and this is where I’m attaching that class to table cells.</w:t>
       </w:r>
       <w:r>
         <w:cr/>
@@ -17385,7 +17845,91 @@
         <w:rPr>
           <w:rFonts w:ascii="Times New Roman Bold" w:hAnsi="Times New Roman Bold"/>
         </w:rPr>
-        <w:t>if ($_.FreePct -lt 20) { 'red' } elseif ($_.FreePct -lt 40) { 'yellow' } else { 'green' }</w:t>
+        <w:t>if ($_.</w:t>
+      </w:r>
+      <w:proofErr w:type="spellStart"/>
+      <w:r>
+        <w:rPr>
+          <w:rFonts w:ascii="Times New Roman Bold" w:hAnsi="Times New Roman Bold"/>
+        </w:rPr>
+        <w:t>FreePct</w:t>
+      </w:r>
+      <w:proofErr w:type="spellEnd"/>
+      <w:r>
+        <w:rPr>
+          <w:rFonts w:ascii="Times New Roman Bold" w:hAnsi="Times New Roman Bold"/>
+        </w:rPr>
+        <w:t xml:space="preserve"> -</w:t>
+      </w:r>
+      <w:proofErr w:type="spellStart"/>
+      <w:r>
+        <w:rPr>
+          <w:rFonts w:ascii="Times New Roman Bold" w:hAnsi="Times New Roman Bold"/>
+        </w:rPr>
+        <w:t>lt</w:t>
+      </w:r>
+      <w:proofErr w:type="spellEnd"/>
+      <w:r>
+        <w:rPr>
+          <w:rFonts w:ascii="Times New Roman Bold" w:hAnsi="Times New Roman Bold"/>
+        </w:rPr>
+        <w:t xml:space="preserve"> 20) </w:t>
+      </w:r>
+      <w:proofErr w:type="gramStart"/>
+      <w:r>
+        <w:rPr>
+          <w:rFonts w:ascii="Times New Roman Bold" w:hAnsi="Times New Roman Bold"/>
+        </w:rPr>
+        <w:t>{ 'red'</w:t>
+      </w:r>
+      <w:proofErr w:type="gramEnd"/>
+      <w:r>
+        <w:rPr>
+          <w:rFonts w:ascii="Times New Roman Bold" w:hAnsi="Times New Roman Bold"/>
+        </w:rPr>
+        <w:t xml:space="preserve"> } </w:t>
+      </w:r>
+      <w:proofErr w:type="spellStart"/>
+      <w:r>
+        <w:rPr>
+          <w:rFonts w:ascii="Times New Roman Bold" w:hAnsi="Times New Roman Bold"/>
+        </w:rPr>
+        <w:t>elseif</w:t>
+      </w:r>
+      <w:proofErr w:type="spellEnd"/>
+      <w:r>
+        <w:rPr>
+          <w:rFonts w:ascii="Times New Roman Bold" w:hAnsi="Times New Roman Bold"/>
+        </w:rPr>
+        <w:t xml:space="preserve"> ($_.</w:t>
+      </w:r>
+      <w:proofErr w:type="spellStart"/>
+      <w:r>
+        <w:rPr>
+          <w:rFonts w:ascii="Times New Roman Bold" w:hAnsi="Times New Roman Bold"/>
+        </w:rPr>
+        <w:t>FreePct</w:t>
+      </w:r>
+      <w:proofErr w:type="spellEnd"/>
+      <w:r>
+        <w:rPr>
+          <w:rFonts w:ascii="Times New Roman Bold" w:hAnsi="Times New Roman Bold"/>
+        </w:rPr>
+        <w:t xml:space="preserve"> -</w:t>
+      </w:r>
+      <w:proofErr w:type="spellStart"/>
+      <w:r>
+        <w:rPr>
+          <w:rFonts w:ascii="Times New Roman Bold" w:hAnsi="Times New Roman Bold"/>
+        </w:rPr>
+        <w:t>lt</w:t>
+      </w:r>
+      <w:proofErr w:type="spellEnd"/>
+      <w:r>
+        <w:rPr>
+          <w:rFonts w:ascii="Times New Roman Bold" w:hAnsi="Times New Roman Bold"/>
+        </w:rPr>
+        <w:t xml:space="preserve"> 40) { 'yellow' } else { 'green' }</w:t>
       </w:r>
       <w:r>
         <w:t xml:space="preserve"> - that would assume you’d defined the classes “.red” and “.yellow” and “.green” in your CSS.</w:t>
@@ -18357,12 +18901,60 @@
     </w:p>
     <w:p>
       <w:r>
-        <w:t xml:space="preserve">More of the same in the above two examples, with just one new parameter: -MakeHiddenSection. This will cause that section of the report to be collapsed by default, displaying only the -PreContent string. Clicking on the string will expand and collapse the report section. </w:t>
-      </w:r>
-    </w:p>
-    <w:p>
-      <w:r>
-        <w:t>Notice way back in my CSS that, for the class .sectionHeader, I set the cursor to a pointer icon, and made the section text color red when the mouse hovers over it. That helps cue the user that the section header can be clicked. The EnhancedHTML2 module always adds the CSS class “sectionheader” to the -PreContent, so by defining “.sectionheader” in your CSS, you can further style the section headers.</w:t>
+        <w:t>More of the same in the above two examples, with just one new parameter: -</w:t>
+      </w:r>
+      <w:proofErr w:type="spellStart"/>
+      <w:r>
+        <w:t>MakeHiddenSection</w:t>
+      </w:r>
+      <w:proofErr w:type="spellEnd"/>
+      <w:r>
+        <w:t>. This will cause that section of the report to be collapsed by default, displaying only the -</w:t>
+      </w:r>
+      <w:proofErr w:type="spellStart"/>
+      <w:r>
+        <w:t>PreContent</w:t>
+      </w:r>
+      <w:proofErr w:type="spellEnd"/>
+      <w:r>
+        <w:t xml:space="preserve"> string. Clicking on the string will expand and collapse the report section. </w:t>
+      </w:r>
+    </w:p>
+    <w:p>
+      <w:r>
+        <w:t>Notice way back in my CSS that, for the class .</w:t>
+      </w:r>
+      <w:proofErr w:type="spellStart"/>
+      <w:r>
+        <w:t>sectionHeader</w:t>
+      </w:r>
+      <w:proofErr w:type="spellEnd"/>
+      <w:r>
+        <w:t>, I set the cursor to a pointer icon, and made the section text color red when the mouse hovers over it. That helps cue the user that the section header can be clicked. The EnhancedHTML2 module always adds the CSS class “</w:t>
+      </w:r>
+      <w:proofErr w:type="spellStart"/>
+      <w:r>
+        <w:t>sectionheader</w:t>
+      </w:r>
+      <w:proofErr w:type="spellEnd"/>
+      <w:r>
+        <w:t>” to the -</w:t>
+      </w:r>
+      <w:proofErr w:type="spellStart"/>
+      <w:r>
+        <w:t>PreContent</w:t>
+      </w:r>
+      <w:proofErr w:type="spellEnd"/>
+      <w:r>
+        <w:t>, so by defining “.</w:t>
+      </w:r>
+      <w:proofErr w:type="spellStart"/>
+      <w:r>
+        <w:t>sectionheader</w:t>
+      </w:r>
+      <w:proofErr w:type="spellEnd"/>
+      <w:r>
+        <w:t>” in your CSS, you can further style the section headers.</w:t>
       </w:r>
     </w:p>
     <w:p>
@@ -19780,7 +20372,23 @@
         </w:rPr>
       </w:pPr>
       <w:r>
-        <w:t>-CssStyleSheet specifies my CSS - I’m feeding it my predefined $style variable. You could also link to an external style sheet (there’s a different parameter, -CssUri, for that), but having the style embedded in the HTML makes it more self-contained.</w:t>
+        <w:t>-</w:t>
+      </w:r>
+      <w:proofErr w:type="spellStart"/>
+      <w:r>
+        <w:t>CssStyleSheet</w:t>
+      </w:r>
+      <w:proofErr w:type="spellEnd"/>
+      <w:r>
+        <w:t xml:space="preserve"> specifies my CSS - I’m feeding it my predefined $style variable. You could also link to an external style sheet (there’s a different parameter, -</w:t>
+      </w:r>
+      <w:proofErr w:type="spellStart"/>
+      <w:r>
+        <w:t>CssUri</w:t>
+      </w:r>
+      <w:proofErr w:type="spellEnd"/>
+      <w:r>
+        <w:t>, for that), but having the style embedded in the HTML makes it more self-contained.</w:t>
       </w:r>
     </w:p>
     <w:p>
@@ -19810,7 +20418,23 @@
         </w:rPr>
       </w:pPr>
       <w:r>
-        <w:t>-PreContent, which I’m defining using the HTML &lt;H1&gt; tags, will appear at the tippy-top of the report. There’s also a -PostContent if you want to add a footer.</w:t>
+        <w:t>-</w:t>
+      </w:r>
+      <w:proofErr w:type="spellStart"/>
+      <w:r>
+        <w:t>PreContent</w:t>
+      </w:r>
+      <w:proofErr w:type="spellEnd"/>
+      <w:r>
+        <w:t>, which I’m defining using the HTML &lt;H1&gt; tags, will appear at the tippy-top of the report. There’s also a -</w:t>
+      </w:r>
+      <w:proofErr w:type="spellStart"/>
+      <w:r>
+        <w:t>PostContent</w:t>
+      </w:r>
+      <w:proofErr w:type="spellEnd"/>
+      <w:r>
+        <w:t xml:space="preserve"> if you want to add a footer.</w:t>
       </w:r>
     </w:p>
     <w:p>
@@ -19825,16 +20449,40 @@
         </w:rPr>
       </w:pPr>
       <w:r>
-        <w:t xml:space="preserve">-HTMLFragments wants an array (hence my use of </w:t>
-      </w:r>
+        <w:t>-</w:t>
+      </w:r>
+      <w:proofErr w:type="spellStart"/>
+      <w:r>
+        <w:t>HTMLFragments</w:t>
+      </w:r>
+      <w:proofErr w:type="spellEnd"/>
+      <w:r>
+        <w:t xml:space="preserve"> wants an array (hence my use of </w:t>
+      </w:r>
+      <w:proofErr w:type="gramStart"/>
       <w:r>
         <w:rPr>
           <w:rFonts w:ascii="Times New Roman Bold" w:hAnsi="Times New Roman Bold"/>
         </w:rPr>
-        <w:t>@()</w:t>
-      </w:r>
-      <w:r>
-        <w:t xml:space="preserve"> to create an array) of HTML fragments produced by ConvertTo-EnhancedHTMLFragment. I’m feeding it the 6 HTML report sections I created earlier. </w:t>
+        <w:t>@(</w:t>
+      </w:r>
+      <w:proofErr w:type="gramEnd"/>
+      <w:r>
+        <w:rPr>
+          <w:rFonts w:ascii="Times New Roman Bold" w:hAnsi="Times New Roman Bold"/>
+        </w:rPr>
+        <w:t>)</w:t>
+      </w:r>
+      <w:r>
+        <w:t xml:space="preserve"> to create an array) of HTML fragments produced by </w:t>
+      </w:r>
+      <w:proofErr w:type="spellStart"/>
+      <w:r>
+        <w:t>ConvertTo-EnhancedHTMLFragment</w:t>
+      </w:r>
+      <w:proofErr w:type="spellEnd"/>
+      <w:r>
+        <w:t xml:space="preserve">. I’m feeding it the 6 HTML report sections I created earlier. </w:t>
       </w:r>
     </w:p>
     <w:p>
@@ -19944,16 +20592,32 @@
       <w:bookmarkEnd w:id="4"/>
       <w:r>
         <w:lastRenderedPageBreak/>
-        <w:t xml:space="preserve">Combining HTML Reports </w:t>
+        <w:t xml:space="preserve">Combining HTML </w:t>
+      </w:r>
+      <w:proofErr w:type="gramStart"/>
+      <w:r>
+        <w:t xml:space="preserve">Reports </w:t>
       </w:r>
       <w:r>
         <w:cr/>
-        <w:t>and a GUI Application</w:t>
-      </w:r>
-    </w:p>
-    <w:p>
-      <w:r>
-        <w:t xml:space="preserve">I’ve had a number of folks ask questions in the forums at PowerShell.org, with the theme of “how can I use a RichTextBox in a Windows GUI application to display nicely formatted data?” My answer is </w:t>
+        <w:t>and</w:t>
+      </w:r>
+      <w:proofErr w:type="gramEnd"/>
+      <w:r>
+        <w:t xml:space="preserve"> a GUI Application</w:t>
+      </w:r>
+    </w:p>
+    <w:p>
+      <w:r>
+        <w:t xml:space="preserve">I’ve had a number of folks ask questions in the forums at PowerShell.org, with the theme of “how can I use a </w:t>
+      </w:r>
+      <w:proofErr w:type="spellStart"/>
+      <w:r>
+        <w:t>RichTextBox</w:t>
+      </w:r>
+      <w:proofErr w:type="spellEnd"/>
+      <w:r>
+        <w:t xml:space="preserve"> in a Windows GUI application to display nicely formatted data?” My answer is </w:t>
       </w:r>
       <w:r>
         <w:rPr>
@@ -20703,10 +21367,29 @@
     <w:p/>
     <w:p>
       <w:r>
-        <w:t>For the sake of illustration, let’s say that’s now in a file named C:\Report.html. I’m going to use SAPIEN’s PowerShell Studio 2012 to display that report in a GUI, rather than popping it up in a Web browser. Here, I’ve started a simple, single-form project. I’ve changed the text of the form to “Report,” and I’ve added a WebBrowser control from the toolbox. That control automatically fills the entire form, which is perfect. I named the WebBrowser control “web,” which makes it accessible from code via the variable $web.</w:t>
-      </w:r>
-    </w:p>
-    <w:p>
+        <w:t xml:space="preserve">For the sake of illustration, let’s say that’s now in a file named C:\Report.html. I’m going to use SAPIEN’s PowerShell Studio 2012 to display that report in a GUI, rather than popping it up in a Web browser. Here, I’ve started a simple, single-form project. I’ve changed the text of the form to “Report,” and I’ve added a </w:t>
+      </w:r>
+      <w:proofErr w:type="spellStart"/>
+      <w:r>
+        <w:t>WebBrowser</w:t>
+      </w:r>
+      <w:proofErr w:type="spellEnd"/>
+      <w:r>
+        <w:t xml:space="preserve"> control from the toolbox. That control automatically fills the entire form, which is perfect. I named the </w:t>
+      </w:r>
+      <w:proofErr w:type="spellStart"/>
+      <w:r>
+        <w:t>WebBrowser</w:t>
+      </w:r>
+      <w:proofErr w:type="spellEnd"/>
+      <w:r>
+        <w:t xml:space="preserve"> control “web,” which makes it accessible from code via the variable $web.</w:t>
+      </w:r>
+    </w:p>
+    <w:p>
+      <w:pPr>
+        <w:jc w:val="center"/>
+      </w:pPr>
       <w:r>
         <w:rPr>
           <w:noProof/>
@@ -20714,9 +21397,9 @@
         <w:lastRenderedPageBreak/>
         <w:drawing>
           <wp:inline distT="0" distB="0" distL="0" distR="0">
-            <wp:extent cx="5943600" cy="8229600"/>
-            <wp:effectExtent l="0" t="0" r="0" b="0"/>
-            <wp:docPr id="2" name="Picture 2" descr="C:\bin\git\PowershellEBooks\Sponsor Ads\SAPIEN Late 2013.png"/>
+            <wp:extent cx="6048375" cy="8374673"/>
+            <wp:effectExtent l="0" t="0" r="0" b="7620"/>
+            <wp:docPr id="1" name="Picture 1"/>
             <wp:cNvGraphicFramePr>
               <a:graphicFrameLocks xmlns:a="http://schemas.openxmlformats.org/drawingml/2006/main" noChangeAspect="1"/>
             </wp:cNvGraphicFramePr>
@@ -20724,36 +21407,29 @@
               <a:graphicData uri="http://schemas.openxmlformats.org/drawingml/2006/picture">
                 <pic:pic xmlns:pic="http://schemas.openxmlformats.org/drawingml/2006/picture">
                   <pic:nvPicPr>
-                    <pic:cNvPr id="0" name="Picture 2" descr="C:\bin\git\PowershellEBooks\Sponsor Ads\SAPIEN Late 2013.png"/>
-                    <pic:cNvPicPr>
-                      <a:picLocks noChangeAspect="1" noChangeArrowheads="1"/>
-                    </pic:cNvPicPr>
+                    <pic:cNvPr id="1" name="SAPIEN_2014_Products_Ad_975x1350.png"/>
+                    <pic:cNvPicPr/>
                   </pic:nvPicPr>
                   <pic:blipFill>
-                    <a:blip r:embed="rId24">
+                    <a:blip r:embed="rId24" cstate="print">
                       <a:extLst>
                         <a:ext uri="{28A0092B-C50C-407E-A947-70E740481C1C}">
                           <a14:useLocalDpi xmlns:a14="http://schemas.microsoft.com/office/drawing/2010/main" val="0"/>
                         </a:ext>
                       </a:extLst>
                     </a:blip>
-                    <a:srcRect/>
                     <a:stretch>
                       <a:fillRect/>
                     </a:stretch>
                   </pic:blipFill>
-                  <pic:spPr bwMode="auto">
+                  <pic:spPr>
                     <a:xfrm>
                       <a:off x="0" y="0"/>
-                      <a:ext cx="5943600" cy="8229600"/>
+                      <a:ext cx="6052334" cy="8380155"/>
                     </a:xfrm>
                     <a:prstGeom prst="rect">
                       <a:avLst/>
                     </a:prstGeom>
-                    <a:noFill/>
-                    <a:ln>
-                      <a:noFill/>
-                    </a:ln>
                   </pic:spPr>
                 </pic:pic>
               </a:graphicData>
@@ -20820,7 +21496,15 @@
     </w:p>
     <w:p>
       <w:r>
-        <w:t>I expect you’d make a form like this part of a larger overall project, but I’m just focusing on how to do this one bit. So I’ll have the report load into the WebBrowser control when this form loads:</w:t>
+        <w:t xml:space="preserve">I expect you’d make a form like this part of a larger overall project, but I’m just focusing on how to do this one bit. So I’ll have the report load into the </w:t>
+      </w:r>
+      <w:proofErr w:type="spellStart"/>
+      <w:r>
+        <w:t>WebBrowser</w:t>
+      </w:r>
+      <w:proofErr w:type="spellEnd"/>
+      <w:r>
+        <w:t xml:space="preserve"> control when this form loads:</w:t>
       </w:r>
     </w:p>
     <w:p>
@@ -21080,7 +21764,15 @@
     </w:p>
     <w:p>
       <w:r>
-        <w:t xml:space="preserve">If you’re having problems, want to do something and can’t figure out how, found a bug and want to offer a correction, or just have feedback on this guide or the EnhancedHTML module, I’d love to hear from you. The easiest way is to post in the “General Q&amp;A” forum on </w:t>
+        <w:t xml:space="preserve">If you’re having problems, want to do something and can’t figure out how, found a bug and want to offer a correction, or just have feedback on this guide or the </w:t>
+      </w:r>
+      <w:proofErr w:type="spellStart"/>
+      <w:r>
+        <w:t>EnhancedHTML</w:t>
+      </w:r>
+      <w:proofErr w:type="spellEnd"/>
+      <w:r>
+        <w:t xml:space="preserve"> module, I’d love to hear from you. The easiest way is to post in the “General Q&amp;A” forum on </w:t>
       </w:r>
       <w:hyperlink r:id="rId27" w:history="1">
         <w:r>
@@ -21392,8 +22084,16 @@
       <w:rPr>
         <w:rFonts w:ascii="Arial" w:hAnsi="Arial"/>
       </w:rPr>
-      <w:t>Secrets of PowerShell Remoting</w:t>
+      <w:t xml:space="preserve">Secrets of PowerShell </w:t>
     </w:r>
+    <w:proofErr w:type="spellStart"/>
+    <w:r>
+      <w:rPr>
+        <w:rFonts w:ascii="Arial" w:hAnsi="Arial"/>
+      </w:rPr>
+      <w:t>Remoting</w:t>
+    </w:r>
+    <w:proofErr w:type="spellEnd"/>
     <w:r>
       <w:rPr>
         <w:rFonts w:ascii="Arial" w:hAnsi="Arial"/>
@@ -21518,7 +22218,7 @@
         <w:rFonts w:ascii="Arial" w:hAnsi="Arial"/>
         <w:noProof/>
       </w:rPr>
-      <w:t>18</w:t>
+      <w:t>14</w:t>
     </w:r>
     <w:r>
       <w:rPr>
@@ -23038,7 +23738,7 @@
 </file>
 
 <file path=customXml/itemProps1.xml><?xml version="1.0" encoding="utf-8"?>
-<ds:datastoreItem xmlns:ds="http://schemas.openxmlformats.org/officeDocument/2006/customXml" ds:itemID="{361823EE-ADB6-4D55-A90F-6969206DC1A1}">
+<ds:datastoreItem xmlns:ds="http://schemas.openxmlformats.org/officeDocument/2006/customXml" ds:itemID="{E210D1AF-B977-4C8D-ABF8-5318BF75227E}">
   <ds:schemaRefs>
     <ds:schemaRef ds:uri="http://schemas.openxmlformats.org/officeDocument/2006/bibliography"/>
   </ds:schemaRefs>

</xml_diff>